<commit_message>
add project doc file
</commit_message>
<xml_diff>
--- a/git安装.docx
+++ b/git安装.docx
@@ -806,30 +806,30 @@
     <w:p>
       <w:pPr>
         <w:rPr>
+          <w:rFonts w:ascii="Lucida Console" w:hAnsi="Lucida Console" w:cs="Lucida Console"/>
+          <w:kern w:val="0"/>
+          <w:sz w:val="18"/>
+          <w:szCs w:val="18"/>
+        </w:rPr>
+      </w:pPr>
+      <w:proofErr w:type="spellStart"/>
+      <w:r>
+        <w:rPr>
+          <w:rFonts w:ascii="Lucida Console" w:hAnsi="Lucida Console" w:cs="Lucida Console"/>
+          <w:kern w:val="0"/>
+          <w:sz w:val="18"/>
+          <w:szCs w:val="18"/>
+        </w:rPr>
+        <w:t>git</w:t>
+      </w:r>
+      <w:proofErr w:type="spellEnd"/>
+      <w:r>
+        <w:rPr>
           <w:rFonts w:ascii="Lucida Console" w:hAnsi="Lucida Console" w:cs="Lucida Console" w:hint="eastAsia"/>
           <w:kern w:val="0"/>
           <w:sz w:val="18"/>
           <w:szCs w:val="18"/>
         </w:rPr>
-      </w:pPr>
-      <w:proofErr w:type="spellStart"/>
-      <w:r>
-        <w:rPr>
-          <w:rFonts w:ascii="Lucida Console" w:hAnsi="Lucida Console" w:cs="Lucida Console"/>
-          <w:kern w:val="0"/>
-          <w:sz w:val="18"/>
-          <w:szCs w:val="18"/>
-        </w:rPr>
-        <w:t>git</w:t>
-      </w:r>
-      <w:proofErr w:type="spellEnd"/>
-      <w:r>
-        <w:rPr>
-          <w:rFonts w:ascii="Lucida Console" w:hAnsi="Lucida Console" w:cs="Lucida Console" w:hint="eastAsia"/>
-          <w:kern w:val="0"/>
-          <w:sz w:val="18"/>
-          <w:szCs w:val="18"/>
-        </w:rPr>
         <w:t xml:space="preserve"> </w:t>
       </w:r>
       <w:r>
@@ -868,8 +868,6 @@
         </w:rPr>
         <w:t>-</w:t>
       </w:r>
-      <w:bookmarkStart w:id="0" w:name="_GoBack"/>
-      <w:bookmarkEnd w:id="0"/>
       <w:r>
         <w:rPr>
           <w:rFonts w:ascii="Lucida Console" w:hAnsi="Lucida Console" w:cs="Lucida Console"/>
@@ -1037,7 +1035,7 @@
         </w:rPr>
         <w:t xml:space="preserve"> </w:t>
       </w:r>
-      <w:hyperlink r:id="rId4" w:history="1">
+      <w:hyperlink r:id="rId5" w:history="1">
         <w:r>
           <w:rPr>
             <w:rStyle w:val="a3"/>
@@ -1116,7 +1114,7 @@
         <w:lastRenderedPageBreak/>
         <w:t xml:space="preserve">N4U3VDXC7T6HJSB33a0HNkqq32XG9J+gQ0OVexCUc7sB84urA8FBqdFOQTGNjm7ehOA6cetWEueKeIz/ri0aZNxLmCeGKBbNlYP6yySH1EGn+j+Uh6UvC+wueSRyLQ/0O9wphrOy/jZvYMTPIVNNePW76TqTru3s= </w:t>
       </w:r>
-      <w:hyperlink r:id="rId5" w:history="1">
+      <w:hyperlink r:id="rId6" w:history="1">
         <w:r>
           <w:rPr>
             <w:rStyle w:val="a3"/>
@@ -1169,7 +1167,7 @@
         </w:rPr>
         <w:t xml:space="preserve"> remote add origin </w:t>
       </w:r>
-      <w:hyperlink r:id="rId6" w:history="1">
+      <w:hyperlink r:id="rId7" w:history="1">
         <w:r>
           <w:rPr>
             <w:rStyle w:val="a3"/>
@@ -2834,30 +2832,16 @@
       </w:r>
       <w:r>
         <w:tab/>
-      </w:r>
-      <w:r>
         <w:t>//</w:t>
       </w:r>
       <w:r>
         <w:rPr>
           <w:rFonts w:hint="eastAsia"/>
         </w:rPr>
-        <w:t>回到</w:t>
-      </w:r>
-      <w:r>
-        <w:rPr>
-          <w:rFonts w:hint="eastAsia"/>
-        </w:rPr>
-        <w:t>固定版本号码</w:t>
-      </w:r>
-    </w:p>
-    <w:p>
-      <w:pPr>
-        <w:rPr>
-          <w:rFonts w:hint="eastAsia"/>
-        </w:rPr>
-      </w:pPr>
-    </w:p>
+        <w:t>回到固定版本号码</w:t>
+      </w:r>
+    </w:p>
+    <w:p/>
     <w:p>
       <w:proofErr w:type="spellStart"/>
       <w:r>
@@ -2920,11 +2904,6 @@
       </w:r>
     </w:p>
     <w:p>
-      <w:pPr>
-        <w:rPr>
-          <w:rFonts w:hint="eastAsia"/>
-        </w:rPr>
-      </w:pPr>
       <w:r>
         <w:rPr>
           <w:rFonts w:hint="eastAsia"/>
@@ -2957,11 +2936,6 @@
       </w:r>
     </w:p>
     <w:p>
-      <w:pPr>
-        <w:rPr>
-          <w:rFonts w:hint="eastAsia"/>
-        </w:rPr>
-      </w:pPr>
       <w:proofErr w:type="spellStart"/>
       <w:proofErr w:type="gramStart"/>
       <w:r>
@@ -3002,13 +2976,62 @@
       </w:r>
       <w:proofErr w:type="spellEnd"/>
     </w:p>
-    <w:p>
-      <w:pPr>
-        <w:rPr>
-          <w:rFonts w:hint="eastAsia"/>
-        </w:rPr>
-      </w:pPr>
-    </w:p>
+    <w:p/>
+    <w:p>
+      <w:proofErr w:type="spellStart"/>
+      <w:r>
+        <w:rPr>
+          <w:rFonts w:hint="eastAsia"/>
+        </w:rPr>
+        <w:t>git</w:t>
+      </w:r>
+      <w:proofErr w:type="spellEnd"/>
+      <w:r>
+        <w:t xml:space="preserve"> </w:t>
+      </w:r>
+      <w:r>
+        <w:rPr>
+          <w:rFonts w:hint="eastAsia"/>
+        </w:rPr>
+        <w:t>push</w:t>
+      </w:r>
+      <w:r>
+        <w:t xml:space="preserve"> </w:t>
+      </w:r>
+      <w:r>
+        <w:rPr>
+          <w:rFonts w:hint="eastAsia"/>
+        </w:rPr>
+        <w:t>origin</w:t>
+      </w:r>
+      <w:r>
+        <w:t xml:space="preserve"> &lt;master&gt; -f </w:t>
+      </w:r>
+      <w:r>
+        <w:tab/>
+      </w:r>
+      <w:r>
+        <w:tab/>
+      </w:r>
+      <w:r>
+        <w:tab/>
+        <w:t>//</w:t>
+      </w:r>
+      <w:r>
+        <w:rPr>
+          <w:rFonts w:hint="eastAsia"/>
+          <w:b/>
+        </w:rPr>
+        <w:t>强制</w:t>
+      </w:r>
+      <w:r>
+        <w:rPr>
+          <w:rFonts w:hint="eastAsia"/>
+        </w:rPr>
+        <w:t>推送至远程回到一个固定的版本</w:t>
+      </w:r>
+    </w:p>
+    <w:p/>
     <w:p>
       <w:pPr>
         <w:pStyle w:val="2"/>
@@ -3021,35 +3044,312 @@
           <w:rFonts w:hint="eastAsia"/>
           <w:shd w:val="clear" w:color="auto" w:fill="FFFFFF"/>
         </w:rPr>
-        <w:t>单个文件</w:t>
-      </w:r>
-      <w:r>
-        <w:rPr>
-          <w:rFonts w:hint="eastAsia"/>
+        <w:t>单个文件回溯</w:t>
+      </w:r>
+    </w:p>
+    <w:p>
+      <w:proofErr w:type="spellStart"/>
+      <w:r>
+        <w:t>g</w:t>
+      </w:r>
+      <w:r>
+        <w:rPr>
+          <w:rFonts w:hint="eastAsia"/>
+        </w:rPr>
+        <w:t>it</w:t>
+      </w:r>
+      <w:proofErr w:type="spellEnd"/>
+      <w:r>
+        <w:t xml:space="preserve"> checkout </w:t>
+      </w:r>
+      <w:r>
+        <w:rPr>
+          <w:rFonts w:hint="eastAsia"/>
+        </w:rPr>
+        <w:t>&lt;</w:t>
+      </w:r>
+      <w:r>
+        <w:rPr>
+          <w:rFonts w:hint="eastAsia"/>
+        </w:rPr>
+        <w:t xml:space="preserve"> </w:t>
+      </w:r>
+      <w:proofErr w:type="spellStart"/>
+      <w:r>
+        <w:rPr>
+          <w:rFonts w:hint="eastAsia"/>
+        </w:rPr>
+        <w:t>commit</w:t>
+      </w:r>
+      <w:r>
+        <w:t>_id</w:t>
+      </w:r>
+      <w:proofErr w:type="spellEnd"/>
+      <w:r>
+        <w:t xml:space="preserve"> &gt; </w:t>
+      </w:r>
+      <w:r>
+        <w:t>-- &lt;</w:t>
+      </w:r>
+      <w:r>
+        <w:rPr>
+          <w:rFonts w:hint="eastAsia"/>
+        </w:rPr>
+        <w:t>文件名称</w:t>
+      </w:r>
+      <w:r>
+        <w:t>&gt;</w:t>
+      </w:r>
+    </w:p>
+    <w:p/>
+    <w:p/>
+    <w:p>
+      <w:pPr>
+        <w:pStyle w:val="4"/>
+        <w:shd w:val="clear" w:color="auto" w:fill="FFFFFF"/>
+        <w:spacing w:before="0" w:after="225" w:line="330" w:lineRule="atLeast"/>
+        <w:rPr>
+          <w:rFonts w:ascii="Helvetica" w:hAnsi="Helvetica" w:cs="Helvetica"/>
+          <w:b w:val="0"/>
+          <w:bCs w:val="0"/>
+          <w:color w:val="444444"/>
+        </w:rPr>
+      </w:pPr>
+      <w:r>
+        <w:rPr>
+          <w:rFonts w:ascii="Helvetica" w:hAnsi="Helvetica" w:cs="Helvetica"/>
+          <w:b w:val="0"/>
+          <w:bCs w:val="0"/>
+          <w:color w:val="444444"/>
+        </w:rPr>
+        <w:t>创建标签</w:t>
+      </w:r>
+    </w:p>
+    <w:p>
+      <w:proofErr w:type="spellStart"/>
+      <w:r>
+        <w:t>git</w:t>
+      </w:r>
+      <w:proofErr w:type="spellEnd"/>
+      <w:r>
+        <w:t xml:space="preserve"> checkout </w:t>
+      </w:r>
+      <w:r>
+        <w:rPr>
+          <w:rFonts w:hint="eastAsia"/>
+        </w:rPr>
+        <w:t>&lt;</w:t>
+      </w:r>
+      <w:r>
+        <w:t>master</w:t>
+      </w:r>
+      <w:r>
+        <w:t>&gt;</w:t>
+      </w:r>
+      <w:r>
+        <w:tab/>
+      </w:r>
+      <w:r>
+        <w:tab/>
+      </w:r>
+      <w:r>
+        <w:tab/>
+      </w:r>
+      <w:r>
+        <w:t>//</w:t>
+      </w:r>
+      <w:r>
+        <w:t>切换到需要打标签的分支上</w:t>
+      </w:r>
+    </w:p>
+    <w:p>
+      <w:proofErr w:type="spellStart"/>
+      <w:r>
+        <w:t>git</w:t>
+      </w:r>
+      <w:proofErr w:type="spellEnd"/>
+      <w:r>
+        <w:t xml:space="preserve"> tag &lt;name&gt;</w:t>
+      </w:r>
+      <w:r>
+        <w:tab/>
+      </w:r>
+      <w:r>
+        <w:tab/>
+      </w:r>
+      <w:r>
+        <w:tab/>
+      </w:r>
+      <w:r>
+        <w:tab/>
+      </w:r>
+      <w:r>
+        <w:t>//</w:t>
+      </w:r>
+      <w:r>
+        <w:rPr>
+          <w:rFonts w:hint="eastAsia"/>
+        </w:rPr>
+        <w:t>创建</w:t>
+      </w:r>
+      <w:r>
+        <w:t>新标签</w:t>
+      </w:r>
+    </w:p>
+    <w:p>
+      <w:pPr>
+        <w:rPr>
+          <w:rFonts w:hint="eastAsia"/>
+        </w:rPr>
+      </w:pPr>
+      <w:proofErr w:type="spellStart"/>
+      <w:r>
+        <w:t>git</w:t>
+      </w:r>
+      <w:proofErr w:type="spellEnd"/>
+      <w:r>
+        <w:t xml:space="preserve"> tag </w:t>
+      </w:r>
+      <w:r>
+        <w:rPr>
+          <w:rFonts w:hint="eastAsia"/>
+        </w:rPr>
+        <w:t>&lt;</w:t>
+      </w:r>
+      <w:r>
+        <w:t xml:space="preserve"> </w:t>
+      </w:r>
+      <w:r>
+        <w:t>name</w:t>
+      </w:r>
+      <w:r>
+        <w:t xml:space="preserve"> </w:t>
+      </w:r>
+      <w:r>
+        <w:t xml:space="preserve">&gt; &lt; </w:t>
+      </w:r>
+      <w:proofErr w:type="spellStart"/>
+      <w:r>
+        <w:t>commit_id</w:t>
+      </w:r>
+      <w:proofErr w:type="spellEnd"/>
+      <w:r>
+        <w:t>&gt;</w:t>
+      </w:r>
+      <w:r>
+        <w:tab/>
+        <w:t>//</w:t>
+      </w:r>
+      <w:r>
+        <w:rPr>
+          <w:rFonts w:hint="eastAsia"/>
+        </w:rPr>
+        <w:t>为历史版本创建标签</w:t>
+      </w:r>
+    </w:p>
+    <w:p>
+      <w:proofErr w:type="spellStart"/>
+      <w:r>
+        <w:t>git</w:t>
+      </w:r>
+      <w:proofErr w:type="spellEnd"/>
+      <w:r>
+        <w:t xml:space="preserve"> tag</w:t>
+      </w:r>
+      <w:r>
+        <w:tab/>
+      </w:r>
+      <w:r>
+        <w:tab/>
+      </w:r>
+      <w:r>
+        <w:tab/>
+      </w:r>
+      <w:r>
+        <w:tab/>
+      </w:r>
+      <w:r>
+        <w:tab/>
+      </w:r>
+      <w:r>
+        <w:tab/>
+      </w:r>
+      <w:r>
+        <w:t>//</w:t>
+      </w:r>
+      <w:r>
+        <w:rPr>
+          <w:rFonts w:hint="eastAsia"/>
+        </w:rPr>
+        <w:t>查看标签</w:t>
+      </w:r>
+    </w:p>
+    <w:p>
+      <w:proofErr w:type="spellStart"/>
+      <w:r>
+        <w:rPr>
+          <w:rFonts w:hint="eastAsia"/>
+        </w:rPr>
+        <w:t>git</w:t>
+      </w:r>
+      <w:proofErr w:type="spellEnd"/>
+      <w:r>
+        <w:t xml:space="preserve"> </w:t>
+      </w:r>
+      <w:r>
+        <w:rPr>
+          <w:rFonts w:hint="eastAsia"/>
+        </w:rPr>
+        <w:t>show</w:t>
+      </w:r>
+      <w:r>
+        <w:t xml:space="preserve"> </w:t>
+      </w:r>
+      <w:r>
+        <w:t>&lt;</w:t>
+      </w:r>
+      <w:proofErr w:type="spellStart"/>
+      <w:r>
+        <w:t>tagname</w:t>
+      </w:r>
+      <w:proofErr w:type="spellEnd"/>
+      <w:r>
+        <w:t>&gt;</w:t>
+      </w:r>
+      <w:r>
+        <w:tab/>
+      </w:r>
+      <w:r>
+        <w:tab/>
+      </w:r>
+      <w:r>
+        <w:tab/>
+        <w:t>//</w:t>
+      </w:r>
+      <w:r>
+        <w:t>查看标签信息</w:t>
+      </w:r>
+    </w:p>
+    <w:p>
+      <w:pPr>
+        <w:rPr>
+          <w:rFonts w:ascii="Helvetica" w:hAnsi="Helvetica" w:cs="Helvetica"/>
+          <w:color w:val="666666"/>
+          <w:szCs w:val="21"/>
           <w:shd w:val="clear" w:color="auto" w:fill="FFFFFF"/>
         </w:rPr>
-        <w:t>回溯</w:t>
-      </w:r>
-    </w:p>
-    <w:p>
-      <w:pPr>
-        <w:rPr>
-          <w:rFonts w:hint="eastAsia"/>
-        </w:rPr>
-      </w:pPr>
-      <w:proofErr w:type="spellStart"/>
-      <w:r>
-        <w:t>g</w:t>
-      </w:r>
-      <w:r>
-        <w:rPr>
-          <w:rFonts w:hint="eastAsia"/>
-        </w:rPr>
-        <w:t>it</w:t>
-      </w:r>
-      <w:proofErr w:type="spellEnd"/>
-      <w:r>
-        <w:t xml:space="preserve"> checkout </w:t>
+      </w:pPr>
+    </w:p>
+    <w:p>
+      <w:proofErr w:type="spellStart"/>
+      <w:proofErr w:type="gramStart"/>
+      <w:r>
+        <w:t>git</w:t>
+      </w:r>
+      <w:proofErr w:type="spellEnd"/>
+      <w:proofErr w:type="gramEnd"/>
+      <w:r>
+        <w:t xml:space="preserve"> tag -a </w:t>
       </w:r>
       <w:r>
         <w:rPr>
@@ -3058,38 +3358,261 @@
         <w:t>&lt;</w:t>
       </w:r>
       <w:r>
-        <w:rPr>
-          <w:rFonts w:hint="eastAsia"/>
-        </w:rPr>
+        <w:t xml:space="preserve"> name &gt;</w:t>
+      </w:r>
+      <w:r>
+        <w:t xml:space="preserve"> -m "</w:t>
+      </w:r>
+      <w:r>
+        <w:rPr>
+          <w:rFonts w:hint="eastAsia"/>
+        </w:rPr>
+        <w:t>&lt;</w:t>
+      </w:r>
+      <w:r>
+        <w:rPr>
+          <w:rFonts w:hint="eastAsia"/>
+        </w:rPr>
+        <w:t>tag</w:t>
+      </w:r>
+      <w:r>
         <w:t xml:space="preserve"> </w:t>
       </w:r>
-      <w:proofErr w:type="spellStart"/>
-      <w:r>
-        <w:rPr>
-          <w:rFonts w:hint="eastAsia"/>
-        </w:rPr>
-        <w:t>commit</w:t>
-      </w:r>
-      <w:r>
-        <w:t>_id</w:t>
-      </w:r>
-      <w:proofErr w:type="spellEnd"/>
-      <w:r>
-        <w:t xml:space="preserve"> &gt; </w:t>
-      </w:r>
-      <w:r>
-        <w:t>-- &lt;</w:t>
-      </w:r>
-      <w:r>
-        <w:rPr>
-          <w:rFonts w:hint="eastAsia"/>
-        </w:rPr>
-        <w:t>文件名称</w:t>
-      </w:r>
+      <w:r>
+        <w:rPr>
+          <w:rFonts w:hint="eastAsia"/>
+        </w:rPr>
+        <w:t>info</w:t>
+      </w:r>
+      <w:r>
+        <w:t xml:space="preserve">&gt;" </w:t>
+      </w:r>
+      <w:r>
+        <w:t xml:space="preserve">&lt; </w:t>
+      </w:r>
+      <w:proofErr w:type="spellStart"/>
+      <w:r>
+        <w:t>commit_id</w:t>
+      </w:r>
+      <w:proofErr w:type="spellEnd"/>
       <w:r>
         <w:t>&gt;</w:t>
       </w:r>
-    </w:p>
+      <w:r>
+        <w:t xml:space="preserve"> </w:t>
+      </w:r>
+    </w:p>
+    <w:p>
+      <w:r>
+        <w:t>//</w:t>
+      </w:r>
+      <w:r>
+        <w:t>还可以创建带有说明的标签，用</w:t>
+      </w:r>
+      <w:r>
+        <w:t>-a</w:t>
+      </w:r>
+      <w:r>
+        <w:t>指定标签名，</w:t>
+      </w:r>
+      <w:r>
+        <w:t>-m</w:t>
+      </w:r>
+      <w:r>
+        <w:t>指定说明文字</w:t>
+      </w:r>
+    </w:p>
+    <w:p>
+      <w:proofErr w:type="spellStart"/>
+      <w:r>
+        <w:t>git</w:t>
+      </w:r>
+      <w:proofErr w:type="spellEnd"/>
+      <w:r>
+        <w:t xml:space="preserve"> push origin &lt;</w:t>
+      </w:r>
+      <w:proofErr w:type="spellStart"/>
+      <w:r>
+        <w:t>tagname</w:t>
+      </w:r>
+      <w:proofErr w:type="spellEnd"/>
+      <w:r>
+        <w:t>&gt;</w:t>
+      </w:r>
+      <w:r>
+        <w:tab/>
+      </w:r>
+      <w:r>
+        <w:tab/>
+        <w:t>//</w:t>
+      </w:r>
+      <w:r>
+        <w:t>推送某个标签到远程</w:t>
+      </w:r>
+    </w:p>
+    <w:p>
+      <w:proofErr w:type="spellStart"/>
+      <w:r>
+        <w:t>git</w:t>
+      </w:r>
+      <w:proofErr w:type="spellEnd"/>
+      <w:r>
+        <w:t xml:space="preserve"> push origin </w:t>
+      </w:r>
+      <w:r>
+        <w:t>–</w:t>
+      </w:r>
+      <w:r>
+        <w:t>tags</w:t>
+      </w:r>
+      <w:r>
+        <w:tab/>
+      </w:r>
+      <w:r>
+        <w:tab/>
+      </w:r>
+      <w:r>
+        <w:tab/>
+      </w:r>
+      <w:r>
+        <w:t>//</w:t>
+      </w:r>
+      <w:r>
+        <w:t>一次性推送全部尚未推送到远程的本地标签</w:t>
+      </w:r>
+    </w:p>
+    <w:p/>
+    <w:p>
+      <w:proofErr w:type="spellStart"/>
+      <w:r>
+        <w:lastRenderedPageBreak/>
+        <w:t>git</w:t>
+      </w:r>
+      <w:proofErr w:type="spellEnd"/>
+      <w:r>
+        <w:t xml:space="preserve"> tag -d </w:t>
+      </w:r>
+      <w:r>
+        <w:rPr>
+          <w:rFonts w:hint="eastAsia"/>
+        </w:rPr>
+        <w:t>&lt;</w:t>
+      </w:r>
+      <w:r>
+        <w:t xml:space="preserve"> name &gt;</w:t>
+      </w:r>
+      <w:r>
+        <w:tab/>
+      </w:r>
+      <w:r>
+        <w:tab/>
+      </w:r>
+      <w:r>
+        <w:tab/>
+      </w:r>
+      <w:r>
+        <w:tab/>
+        <w:t>//</w:t>
+      </w:r>
+      <w:r>
+        <w:rPr>
+          <w:rFonts w:hint="eastAsia"/>
+        </w:rPr>
+        <w:t>本地标签删除</w:t>
+      </w:r>
+    </w:p>
+    <w:p/>
+    <w:p>
+      <w:r>
+        <w:t>远程标签删除</w:t>
+      </w:r>
+      <w:r>
+        <w:t>（</w:t>
+      </w:r>
+      <w:r>
+        <w:rPr>
+          <w:rFonts w:hint="eastAsia"/>
+        </w:rPr>
+        <w:t>需要执行一下两个操作</w:t>
+      </w:r>
+      <w:r>
+        <w:t>）</w:t>
+      </w:r>
+    </w:p>
+    <w:p>
+      <w:r>
+        <w:rPr>
+          <w:rFonts w:hint="eastAsia"/>
+        </w:rPr>
+        <w:t>1</w:t>
+      </w:r>
+      <w:r>
+        <w:rPr>
+          <w:rFonts w:hint="eastAsia"/>
+        </w:rPr>
+        <w:t>）</w:t>
+      </w:r>
+      <w:r>
+        <w:rPr>
+          <w:rFonts w:hint="eastAsia"/>
+        </w:rPr>
+        <w:t>本地删除</w:t>
+      </w:r>
+      <w:proofErr w:type="spellStart"/>
+      <w:r>
+        <w:t>git</w:t>
+      </w:r>
+      <w:proofErr w:type="spellEnd"/>
+      <w:r>
+        <w:t xml:space="preserve"> tag -d </w:t>
+      </w:r>
+      <w:r>
+        <w:t>&lt;</w:t>
+      </w:r>
+      <w:proofErr w:type="spellStart"/>
+      <w:r>
+        <w:t>tagname</w:t>
+      </w:r>
+      <w:proofErr w:type="spellEnd"/>
+      <w:r>
+        <w:t>&gt;</w:t>
+      </w:r>
+    </w:p>
+    <w:p>
+      <w:r>
+        <w:t>2</w:t>
+      </w:r>
+      <w:r>
+        <w:t>）</w:t>
+      </w:r>
+      <w:r>
+        <w:t>远程删除</w:t>
+      </w:r>
+      <w:r>
+        <w:rPr>
+          <w:rFonts w:hint="eastAsia"/>
+        </w:rPr>
+        <w:t xml:space="preserve"> </w:t>
+      </w:r>
+      <w:proofErr w:type="spellStart"/>
+      <w:r>
+        <w:t>git</w:t>
+      </w:r>
+      <w:proofErr w:type="spellEnd"/>
+      <w:r>
+        <w:t xml:space="preserve"> push origin :refs/tags/v0.9</w:t>
+      </w:r>
+    </w:p>
+    <w:p>
+      <w:pPr>
+        <w:rPr>
+          <w:rFonts w:hint="eastAsia"/>
+        </w:rPr>
+      </w:pPr>
+      <w:bookmarkStart w:id="0" w:name="_GoBack"/>
+      <w:bookmarkEnd w:id="0"/>
+    </w:p>
+    <w:p/>
     <w:p>
       <w:pPr>
         <w:rPr>
@@ -3107,6 +3630,105 @@
     </w:sectPr>
   </w:body>
 </w:document>
+</file>
+
+<file path=word/numbering.xml><?xml version="1.0" encoding="utf-8"?>
+<w:numbering xmlns:wpc="http://schemas.microsoft.com/office/word/2010/wordprocessingCanvas" xmlns:mc="http://schemas.openxmlformats.org/markup-compatibility/2006" xmlns:o="urn:schemas-microsoft-com:office:office" xmlns:r="http://schemas.openxmlformats.org/officeDocument/2006/relationships" xmlns:m="http://schemas.openxmlformats.org/officeDocument/2006/math" xmlns:v="urn:schemas-microsoft-com:vml" xmlns:wp14="http://schemas.microsoft.com/office/word/2010/wordprocessingDrawing" xmlns:wp="http://schemas.openxmlformats.org/drawingml/2006/wordprocessingDrawing" xmlns:w10="urn:schemas-microsoft-com:office:word" xmlns:w="http://schemas.openxmlformats.org/wordprocessingml/2006/main" xmlns:w14="http://schemas.microsoft.com/office/word/2010/wordml" xmlns:w15="http://schemas.microsoft.com/office/word/2012/wordml" xmlns:wpg="http://schemas.microsoft.com/office/word/2010/wordprocessingGroup" xmlns:wpi="http://schemas.microsoft.com/office/word/2010/wordprocessingInk" xmlns:wne="http://schemas.microsoft.com/office/word/2006/wordml" xmlns:wps="http://schemas.microsoft.com/office/word/2010/wordprocessingShape" mc:Ignorable="w14 w15 wp14">
+  <w:abstractNum w:abstractNumId="0">
+    <w:nsid w:val="2D170027"/>
+    <w:multiLevelType w:val="hybridMultilevel"/>
+    <w:tmpl w:val="987C4760"/>
+    <w:lvl w:ilvl="0" w:tplc="88C46BF2">
+      <w:start w:val="1"/>
+      <w:numFmt w:val="decimal"/>
+      <w:lvlText w:val="%1）"/>
+      <w:lvlJc w:val="left"/>
+      <w:pPr>
+        <w:ind w:left="360" w:hanging="360"/>
+      </w:pPr>
+      <w:rPr>
+        <w:rFonts w:ascii="宋体" w:eastAsia="宋体" w:hAnsi="宋体" w:cs="宋体" w:hint="default"/>
+        <w:color w:val="444444"/>
+        <w:sz w:val="24"/>
+      </w:rPr>
+    </w:lvl>
+    <w:lvl w:ilvl="1" w:tplc="04090019" w:tentative="1">
+      <w:start w:val="1"/>
+      <w:numFmt w:val="lowerLetter"/>
+      <w:lvlText w:val="%2)"/>
+      <w:lvlJc w:val="left"/>
+      <w:pPr>
+        <w:ind w:left="840" w:hanging="420"/>
+      </w:pPr>
+    </w:lvl>
+    <w:lvl w:ilvl="2" w:tplc="0409001B" w:tentative="1">
+      <w:start w:val="1"/>
+      <w:numFmt w:val="lowerRoman"/>
+      <w:lvlText w:val="%3."/>
+      <w:lvlJc w:val="right"/>
+      <w:pPr>
+        <w:ind w:left="1260" w:hanging="420"/>
+      </w:pPr>
+    </w:lvl>
+    <w:lvl w:ilvl="3" w:tplc="0409000F" w:tentative="1">
+      <w:start w:val="1"/>
+      <w:numFmt w:val="decimal"/>
+      <w:lvlText w:val="%4."/>
+      <w:lvlJc w:val="left"/>
+      <w:pPr>
+        <w:ind w:left="1680" w:hanging="420"/>
+      </w:pPr>
+    </w:lvl>
+    <w:lvl w:ilvl="4" w:tplc="04090019" w:tentative="1">
+      <w:start w:val="1"/>
+      <w:numFmt w:val="lowerLetter"/>
+      <w:lvlText w:val="%5)"/>
+      <w:lvlJc w:val="left"/>
+      <w:pPr>
+        <w:ind w:left="2100" w:hanging="420"/>
+      </w:pPr>
+    </w:lvl>
+    <w:lvl w:ilvl="5" w:tplc="0409001B" w:tentative="1">
+      <w:start w:val="1"/>
+      <w:numFmt w:val="lowerRoman"/>
+      <w:lvlText w:val="%6."/>
+      <w:lvlJc w:val="right"/>
+      <w:pPr>
+        <w:ind w:left="2520" w:hanging="420"/>
+      </w:pPr>
+    </w:lvl>
+    <w:lvl w:ilvl="6" w:tplc="0409000F" w:tentative="1">
+      <w:start w:val="1"/>
+      <w:numFmt w:val="decimal"/>
+      <w:lvlText w:val="%7."/>
+      <w:lvlJc w:val="left"/>
+      <w:pPr>
+        <w:ind w:left="2940" w:hanging="420"/>
+      </w:pPr>
+    </w:lvl>
+    <w:lvl w:ilvl="7" w:tplc="04090019" w:tentative="1">
+      <w:start w:val="1"/>
+      <w:numFmt w:val="lowerLetter"/>
+      <w:lvlText w:val="%8)"/>
+      <w:lvlJc w:val="left"/>
+      <w:pPr>
+        <w:ind w:left="3360" w:hanging="420"/>
+      </w:pPr>
+    </w:lvl>
+    <w:lvl w:ilvl="8" w:tplc="0409001B" w:tentative="1">
+      <w:start w:val="1"/>
+      <w:numFmt w:val="lowerRoman"/>
+      <w:lvlText w:val="%9."/>
+      <w:lvlJc w:val="right"/>
+      <w:pPr>
+        <w:ind w:left="3780" w:hanging="420"/>
+      </w:pPr>
+    </w:lvl>
+  </w:abstractNum>
+  <w:num w:numId="1">
+    <w:abstractNumId w:val="0"/>
+  </w:num>
+</w:numbering>
 </file>
 
 <file path=word/styles.xml><?xml version="1.0" encoding="utf-8"?>
@@ -3549,6 +4171,30 @@
       <w:szCs w:val="32"/>
     </w:rPr>
   </w:style>
+  <w:style w:type="paragraph" w:styleId="4">
+    <w:name w:val="heading 4"/>
+    <w:basedOn w:val="a"/>
+    <w:next w:val="a"/>
+    <w:link w:val="4Char"/>
+    <w:uiPriority w:val="9"/>
+    <w:semiHidden/>
+    <w:unhideWhenUsed/>
+    <w:qFormat/>
+    <w:rsid w:val="00B07DB6"/>
+    <w:pPr>
+      <w:keepNext/>
+      <w:keepLines/>
+      <w:spacing w:before="280" w:after="290" w:line="376" w:lineRule="auto"/>
+      <w:outlineLvl w:val="3"/>
+    </w:pPr>
+    <w:rPr>
+      <w:rFonts w:asciiTheme="majorHAnsi" w:eastAsiaTheme="majorEastAsia" w:hAnsiTheme="majorHAnsi" w:cstheme="majorBidi"/>
+      <w:b/>
+      <w:bCs/>
+      <w:sz w:val="28"/>
+      <w:szCs w:val="28"/>
+    </w:rPr>
+  </w:style>
   <w:style w:type="character" w:default="1" w:styleId="a0">
     <w:name w:val="Default Paragraph Font"/>
     <w:uiPriority w:val="1"/>
@@ -3752,6 +4398,26 @@
     <w:name w:val="number"/>
     <w:basedOn w:val="a0"/>
     <w:rsid w:val="004307A1"/>
+  </w:style>
+  <w:style w:type="character" w:customStyle="1" w:styleId="4Char">
+    <w:name w:val="标题 4 Char"/>
+    <w:basedOn w:val="a0"/>
+    <w:link w:val="4"/>
+    <w:uiPriority w:val="9"/>
+    <w:semiHidden/>
+    <w:rsid w:val="00B07DB6"/>
+    <w:rPr>
+      <w:rFonts w:asciiTheme="majorHAnsi" w:eastAsiaTheme="majorEastAsia" w:hAnsiTheme="majorHAnsi" w:cstheme="majorBidi"/>
+      <w:b/>
+      <w:bCs/>
+      <w:sz w:val="28"/>
+      <w:szCs w:val="28"/>
+    </w:rPr>
+  </w:style>
+  <w:style w:type="character" w:customStyle="1" w:styleId="symbol">
+    <w:name w:val="symbol"/>
+    <w:basedOn w:val="a0"/>
+    <w:rsid w:val="00843C01"/>
   </w:style>
 </w:styles>
 </file>

</xml_diff>